<commit_message>
Mensajes debug para Eclipse13
</commit_message>
<xml_diff>
--- a/WinForms/ExploracionPlanes/ExploracionPlanes/Exploración de planes2.docx
+++ b/WinForms/ExploracionPlanes/ExploracionPlanes/Exploración de planes2.docx
@@ -67,6 +67,7 @@
           <w:ilvl w:val="0"/>
           <w:numId w:val="1"/>
         </w:numPr>
+        <w:ind w:left="360"/>
         <w:jc w:val="both"/>
       </w:pPr>
       <w:r>
@@ -97,35 +98,31 @@
           <w:ilvl w:val="0"/>
           <w:numId w:val="1"/>
         </w:numPr>
-        <w:jc w:val="both"/>
-        <w:rPr>
-          <w:highlight w:val="yellow"/>
-        </w:rPr>
+        <w:ind w:left="360"/>
+        <w:jc w:val="both"/>
       </w:pPr>
       <w:r>
         <w:t xml:space="preserve">Extraer información (métricas) de una serie de planes </w:t>
       </w:r>
       <w:r>
-        <w:rPr>
-          <w:highlight w:val="yellow"/>
-        </w:rPr>
-        <w:t xml:space="preserve">para luego </w:t>
-      </w:r>
-      <w:r>
-        <w:rPr>
-          <w:highlight w:val="yellow"/>
-        </w:rPr>
-        <w:t>utilizarla en</w:t>
-      </w:r>
-      <w:r>
-        <w:rPr>
-          <w:highlight w:val="yellow"/>
-        </w:rPr>
-        <w:t xml:space="preserve"> estudios estadísticos o de otro tipo.</w:t>
-      </w:r>
-    </w:p>
-    <w:p>
-      <w:pPr>
+        <w:t>de tratamiento</w:t>
+      </w:r>
+      <w:r>
+        <w:t xml:space="preserve"> </w:t>
+      </w:r>
+      <w:r>
+        <w:t>(</w:t>
+      </w:r>
+      <w:r>
+        <w:t>para análisis estadísticos</w:t>
+      </w:r>
+      <w:r>
+        <w:t xml:space="preserve"> por ejemplo)</w:t>
+      </w:r>
+    </w:p>
+    <w:p>
+      <w:pPr>
+        <w:pStyle w:val="Prrafodelista"/>
         <w:ind w:left="360"/>
         <w:jc w:val="both"/>
       </w:pPr>
@@ -443,10 +440,7 @@
         <w:t>NOTA:</w:t>
       </w:r>
       <w:r>
-        <w:t xml:space="preserve"> </w:t>
-      </w:r>
-      <w:r>
-        <w:t xml:space="preserve">La dosis máxima se calcula como la dosis correspondiente a un volumen </w:t>
+        <w:t xml:space="preserve"> La dosis máxima se calcula como la dosis correspondiente a un volumen </w:t>
       </w:r>
       <w:r>
         <w:rPr>
@@ -455,10 +449,7 @@
         <w:t>pequeño</w:t>
       </w:r>
       <w:r>
-        <w:t xml:space="preserve">. El volumen puede definirse en general </w:t>
-      </w:r>
-      <w:r>
-        <w:t xml:space="preserve">(ver </w:t>
+        <w:t xml:space="preserve">. El volumen puede definirse en general (ver </w:t>
       </w:r>
       <w:r>
         <w:rPr>
@@ -467,19 +458,7 @@
         <w:t>configuración</w:t>
       </w:r>
       <w:r>
-        <w:t xml:space="preserve">) </w:t>
-      </w:r>
-      <w:r>
-        <w:t xml:space="preserve">y </w:t>
-      </w:r>
-      <w:r>
-        <w:t xml:space="preserve">también </w:t>
-      </w:r>
-      <w:r>
-        <w:t>puede modificarse dinámicamente para cada caso</w:t>
-      </w:r>
-      <w:r>
-        <w:t xml:space="preserve"> (ver </w:t>
+        <w:t xml:space="preserve">) y también puede modificarse dinámicamente para cada caso (ver </w:t>
       </w:r>
       <w:r>
         <w:rPr>
@@ -506,34 +485,40 @@
         <w:t>NOTA</w:t>
       </w:r>
       <w:r>
-        <w:t>)</w:t>
-      </w:r>
-      <w:r>
-        <w:t>.</w:t>
-      </w:r>
-    </w:p>
-    <w:p>
-      <w:pPr>
-        <w:jc w:val="both"/>
+        <w:t>).</w:t>
+      </w:r>
+    </w:p>
+    <w:p>
+      <w:pPr>
         <w:rPr>
           <w:b/>
           <w:sz w:val="26"/>
         </w:rPr>
       </w:pPr>
-    </w:p>
-    <w:p>
-      <w:pPr>
-        <w:jc w:val="both"/>
+      <w:r>
         <w:rPr>
           <w:b/>
           <w:sz w:val="26"/>
         </w:rPr>
-      </w:pPr>
-      <w:r>
+        <w:br w:type="page"/>
+      </w:r>
+    </w:p>
+    <w:p>
+      <w:pPr>
+        <w:jc w:val="both"/>
         <w:rPr>
           <w:b/>
           <w:sz w:val="26"/>
         </w:rPr>
+      </w:pPr>
+      <w:bookmarkStart w:id="0" w:name="_GoBack"/>
+      <w:bookmarkEnd w:id="0"/>
+      <w:r>
+        <w:rPr>
+          <w:b/>
+          <w:sz w:val="26"/>
+        </w:rPr>
+        <w:lastRenderedPageBreak/>
         <w:t xml:space="preserve">b. </w:t>
       </w:r>
       <w:r>
@@ -549,7 +534,6 @@
         <w:jc w:val="both"/>
       </w:pPr>
       <w:r>
-        <w:lastRenderedPageBreak/>
         <w:t xml:space="preserve">Para realizar cualquiera de las dos tareas </w:t>
       </w:r>
       <w:r>
@@ -711,54 +695,30 @@
           <w:noProof/>
           <w:lang w:eastAsia="es-AR"/>
         </w:rPr>
-        <w:drawing>
-          <wp:inline distT="0" distB="0" distL="0" distR="0">
-            <wp:extent cx="3232150" cy="3153410"/>
-            <wp:effectExtent l="0" t="0" r="6350" b="8890"/>
-            <wp:docPr id="1" name="Imagen 1" descr="C:\Users\Pablo\AppData\Local\Microsoft\Windows\INetCache\Content.Word\Main.png"/>
-            <wp:cNvGraphicFramePr>
-              <a:graphicFrameLocks xmlns:a="http://schemas.openxmlformats.org/drawingml/2006/main" noChangeAspect="1"/>
-            </wp:cNvGraphicFramePr>
-            <a:graphic xmlns:a="http://schemas.openxmlformats.org/drawingml/2006/main">
-              <a:graphicData uri="http://schemas.openxmlformats.org/drawingml/2006/picture">
-                <pic:pic xmlns:pic="http://schemas.openxmlformats.org/drawingml/2006/picture">
-                  <pic:nvPicPr>
-                    <pic:cNvPr id="0" name="Picture 5" descr="C:\Users\Pablo\AppData\Local\Microsoft\Windows\INetCache\Content.Word\Main.png"/>
-                    <pic:cNvPicPr>
-                      <a:picLocks noChangeAspect="1" noChangeArrowheads="1"/>
-                    </pic:cNvPicPr>
-                  </pic:nvPicPr>
-                  <pic:blipFill>
-                    <a:blip r:embed="rId8">
-                      <a:extLst>
-                        <a:ext uri="{28A0092B-C50C-407E-A947-70E740481C1C}">
-                          <a14:useLocalDpi xmlns:a14="http://schemas.microsoft.com/office/drawing/2010/main" val="0"/>
-                        </a:ext>
-                      </a:extLst>
-                    </a:blip>
-                    <a:srcRect/>
-                    <a:stretch>
-                      <a:fillRect/>
-                    </a:stretch>
-                  </pic:blipFill>
-                  <pic:spPr bwMode="auto">
-                    <a:xfrm>
-                      <a:off x="0" y="0"/>
-                      <a:ext cx="3232150" cy="3153410"/>
-                    </a:xfrm>
-                    <a:prstGeom prst="rect">
-                      <a:avLst/>
-                    </a:prstGeom>
-                    <a:noFill/>
-                    <a:ln>
-                      <a:noFill/>
-                    </a:ln>
-                  </pic:spPr>
-                </pic:pic>
-              </a:graphicData>
-            </a:graphic>
-          </wp:inline>
-        </w:drawing>
+        <w:pict>
+          <v:shapetype id="_x0000_t75" coordsize="21600,21600" o:spt="75" o:preferrelative="t" path="m@4@5l@4@11@9@11@9@5xe" filled="f" stroked="f">
+            <v:stroke joinstyle="miter"/>
+            <v:formulas>
+              <v:f eqn="if lineDrawn pixelLineWidth 0"/>
+              <v:f eqn="sum @0 1 0"/>
+              <v:f eqn="sum 0 0 @1"/>
+              <v:f eqn="prod @2 1 2"/>
+              <v:f eqn="prod @3 21600 pixelWidth"/>
+              <v:f eqn="prod @3 21600 pixelHeight"/>
+              <v:f eqn="sum @0 0 1"/>
+              <v:f eqn="prod @6 1 2"/>
+              <v:f eqn="prod @7 21600 pixelWidth"/>
+              <v:f eqn="sum @8 21600 0"/>
+              <v:f eqn="prod @7 21600 pixelHeight"/>
+              <v:f eqn="sum @10 21600 0"/>
+            </v:formulas>
+            <v:path o:extrusionok="f" gradientshapeok="t" o:connecttype="rect"/>
+            <o:lock v:ext="edit" aspectratio="t"/>
+          </v:shapetype>
+          <v:shape id="_x0000_i1027" type="#_x0000_t75" style="width:255.45pt;height:255.45pt">
+            <v:imagedata r:id="rId8" o:title="main" croptop="12298f" cropbottom="31680f" cropleft="9222f" cropright="40228f"/>
+          </v:shape>
+        </w:pict>
       </w:r>
     </w:p>
     <w:p>
@@ -823,6 +783,7 @@
         <w:jc w:val="both"/>
       </w:pPr>
       <w:r>
+        <w:lastRenderedPageBreak/>
         <w:t>Al hacerlo se abrirá una nueva ventana. Dentro de la misma definir el nombre de la plantilla.</w:t>
       </w:r>
     </w:p>
@@ -836,7 +797,6 @@
         <w:jc w:val="both"/>
       </w:pPr>
       <w:r>
-        <w:lastRenderedPageBreak/>
         <w:t xml:space="preserve">Para crear una restricción definir el nombre de la estructura (tal como suele aparecer en el set de estructuras de eclipse: PTV, Médula, Recto, </w:t>
       </w:r>
       <w:proofErr w:type="spellStart"/>
@@ -1237,16 +1197,15 @@
       </w:pPr>
       <w:r>
         <w:rPr>
-          <w:b/>
           <w:noProof/>
           <w:lang w:eastAsia="es-AR"/>
         </w:rPr>
         <w:lastRenderedPageBreak/>
         <w:drawing>
           <wp:inline distT="0" distB="0" distL="0" distR="0">
-            <wp:extent cx="5029200" cy="3134995"/>
-            <wp:effectExtent l="0" t="0" r="0" b="8255"/>
-            <wp:docPr id="3" name="Imagen 3" descr="C:\Users\Pablo\AppData\Local\Microsoft\Windows\INetCache\Content.Word\Form2.png"/>
+            <wp:extent cx="5391150" cy="3152775"/>
+            <wp:effectExtent l="0" t="0" r="0" b="9525"/>
+            <wp:docPr id="4" name="Imagen 4"/>
             <wp:cNvGraphicFramePr>
               <a:graphicFrameLocks xmlns:a="http://schemas.openxmlformats.org/drawingml/2006/main" noChangeAspect="1"/>
             </wp:cNvGraphicFramePr>
@@ -1254,7 +1213,7 @@
               <a:graphicData uri="http://schemas.openxmlformats.org/drawingml/2006/picture">
                 <pic:pic xmlns:pic="http://schemas.openxmlformats.org/drawingml/2006/picture">
                   <pic:nvPicPr>
-                    <pic:cNvPr id="0" name="Picture 12" descr="C:\Users\Pablo\AppData\Local\Microsoft\Windows\INetCache\Content.Word\Form2.png"/>
+                    <pic:cNvPr id="0" name="Picture 24"/>
                     <pic:cNvPicPr>
                       <a:picLocks noChangeAspect="1" noChangeArrowheads="1"/>
                     </pic:cNvPicPr>
@@ -1275,7 +1234,7 @@
                   <pic:spPr bwMode="auto">
                     <a:xfrm>
                       <a:off x="0" y="0"/>
-                      <a:ext cx="5029200" cy="3134995"/>
+                      <a:ext cx="5391150" cy="3152775"/>
                     </a:xfrm>
                     <a:prstGeom prst="rect">
                       <a:avLst/>
@@ -1378,7 +1337,16 @@
         <w:t>. Al selecci</w:t>
       </w:r>
       <w:r>
-        <w:t>onar el curso deseado automáticamente se cargarán debajo la lista de planes de dicho curso (puede demorar algunos segundos).</w:t>
+        <w:t>onar el curso deseado automáticamente se cargarán debajo la lista de planes de dicho curso</w:t>
+      </w:r>
+      <w:r>
+        <w:rPr>
+          <w:rStyle w:val="Refdenotaalpie"/>
+        </w:rPr>
+        <w:footnoteReference w:id="3"/>
+      </w:r>
+      <w:r>
+        <w:t xml:space="preserve"> (puede demorar algunos segundos).</w:t>
       </w:r>
     </w:p>
     <w:p>
@@ -1442,7 +1410,7 @@
         <w:rPr>
           <w:rStyle w:val="Refdenotaalpie"/>
         </w:rPr>
-        <w:footnoteReference w:id="3"/>
+        <w:footnoteReference w:id="4"/>
       </w:r>
       <w:r>
         <w:t>. Por lo que</w:t>
@@ -1527,14 +1495,14 @@
         <w:rPr>
           <w:rStyle w:val="Refdenotaalpie"/>
         </w:rPr>
-        <w:footnoteReference w:id="4"/>
-      </w:r>
-      <w:r>
-        <w:t xml:space="preserve"> Habrá un renglón por cada estructura involucrada y en la segunda columna se debe informar el valor </w:t>
+        <w:footnoteReference w:id="5"/>
+      </w:r>
+      <w:r>
+        <w:t xml:space="preserve"> Habrá un renglón por cada </w:t>
       </w:r>
       <w:r>
         <w:lastRenderedPageBreak/>
-        <w:t>correspondiente</w:t>
+        <w:t>estructura involucrada y en la segunda columna se debe informar el valor correspondiente</w:t>
       </w:r>
       <w:r>
         <w:t xml:space="preserve"> (en Gy)</w:t>
@@ -1652,25 +1620,108 @@
         <w:t xml:space="preserve">en </w:t>
       </w:r>
       <w:r>
-        <w:t xml:space="preserve">PDF </w:t>
-      </w:r>
-      <w:r>
-        <w:t xml:space="preserve">o </w:t>
+        <w:t xml:space="preserve">PDF o </w:t>
       </w:r>
       <w:r>
         <w:t>imprimir</w:t>
       </w:r>
       <w:r>
+        <w:t xml:space="preserve"> un reporte</w:t>
+      </w:r>
+      <w:r>
+        <w:t xml:space="preserve"> que incluye algunos datos del paciente y de la plantilla junto con la tabla</w:t>
+      </w:r>
+      <w:r>
+        <w:t>.</w:t>
+      </w:r>
+    </w:p>
+    <w:p>
+      <w:pPr>
+        <w:ind w:left="360"/>
+        <w:jc w:val="both"/>
+        <w:rPr>
+          <w:b/>
+        </w:rPr>
+      </w:pPr>
+      <w:r>
+        <w:rPr>
+          <w:b/>
+        </w:rPr>
+        <w:t xml:space="preserve">NOTA: </w:t>
+      </w:r>
+      <w:r>
+        <w:t>En</w:t>
+      </w:r>
+      <w:r>
+        <w:rPr>
+          <w:b/>
+        </w:rPr>
         <w:t xml:space="preserve"> </w:t>
       </w:r>
       <w:r>
-        <w:t xml:space="preserve">un </w:t>
-      </w:r>
-      <w:r>
-        <w:t>reporte</w:t>
-      </w:r>
-      <w:r>
-        <w:t xml:space="preserve"> que incluye algunos datos del paciente y de la plantilla junto con la tabla</w:t>
+        <w:t>la tabla</w:t>
+      </w:r>
+      <w:r>
+        <w:rPr>
+          <w:b/>
+        </w:rPr>
+        <w:t xml:space="preserve"> </w:t>
+      </w:r>
+      <w:r>
+        <w:t>do</w:t>
+      </w:r>
+      <w:r>
+        <w:t>nde figuran los resultados del análisis en la última columna, en las filas correspondiente</w:t>
+      </w:r>
+      <w:r>
+        <w:t>s</w:t>
+      </w:r>
+      <w:r>
+        <w:t xml:space="preserve"> a restricciones de dosis máxima aparecerá un botón. Al hacer </w:t>
+      </w:r>
+      <w:proofErr w:type="spellStart"/>
+      <w:r>
+        <w:t>click</w:t>
+      </w:r>
+      <w:proofErr w:type="spellEnd"/>
+      <w:r>
+        <w:t xml:space="preserve"> se desplegará una ventana que per</w:t>
+      </w:r>
+      <w:r>
+        <w:t>mite modificar el volumen que se utiliza para definir la dosis máxima. Al aceptar se actualiza el valor automáticamente. El número en el botón indica el valor que se está utilizando.</w:t>
+      </w:r>
+    </w:p>
+    <w:p>
+      <w:pPr>
+        <w:ind w:left="360"/>
+        <w:jc w:val="both"/>
+      </w:pPr>
+      <w:r>
+        <w:rPr>
+          <w:b/>
+        </w:rPr>
+        <w:t>NOTA:</w:t>
+      </w:r>
+      <w:r>
+        <w:t xml:space="preserve"> El reporte en PDF se guardará en una carpeta llamada “Reportes” cuya localización se puede configurar (ver </w:t>
+      </w:r>
+      <w:r>
+        <w:rPr>
+          <w:b/>
+        </w:rPr>
+        <w:t>Configuración</w:t>
+      </w:r>
+      <w:r>
+        <w:t>)</w:t>
+      </w:r>
+      <w:r>
+        <w:t xml:space="preserve">. El nombre del documento tendrá el formato: </w:t>
+      </w:r>
+      <w:r>
+        <w:rPr>
+          <w:i/>
+        </w:rPr>
+        <w:t>IDPaciente_NombrePaciente_NombrePlan_NombrePlantilla</w:t>
       </w:r>
       <w:r>
         <w:t>.</w:t>
@@ -1678,20 +1729,32 @@
     </w:p>
     <w:p>
       <w:pPr>
-        <w:ind w:left="360"/>
-        <w:jc w:val="both"/>
-        <w:rPr>
-          <w:b/>
-        </w:rPr>
-      </w:pPr>
-      <w:r>
-        <w:rPr>
-          <w:b/>
-        </w:rPr>
-        <w:t xml:space="preserve">NOTA: </w:t>
-      </w:r>
-      <w:r>
-        <w:t>En</w:t>
+        <w:jc w:val="both"/>
+      </w:pPr>
+      <w:r>
+        <w:rPr>
+          <w:b/>
+        </w:rPr>
+        <w:t>Forma 2. Desde el eclipse</w:t>
+      </w:r>
+    </w:p>
+    <w:p>
+      <w:pPr>
+        <w:jc w:val="both"/>
+      </w:pPr>
+      <w:r>
+        <w:t>Se detalla a continuación como aplicar una plantilla de restricciones a un plan de tratamiento de Eclipse operando desde el planificador.</w:t>
+      </w:r>
+    </w:p>
+    <w:p>
+      <w:pPr>
+        <w:jc w:val="both"/>
+      </w:pPr>
+      <w:r>
+        <w:rPr>
+          <w:b/>
+        </w:rPr>
+        <w:t>NOTA:</w:t>
       </w:r>
       <w:r>
         <w:rPr>
@@ -1700,119 +1763,6 @@
         <w:t xml:space="preserve"> </w:t>
       </w:r>
       <w:r>
-        <w:t>la tabla</w:t>
-      </w:r>
-      <w:r>
-        <w:rPr>
-          <w:b/>
-        </w:rPr>
-        <w:t xml:space="preserve"> </w:t>
-      </w:r>
-      <w:r>
-        <w:t>do</w:t>
-      </w:r>
-      <w:r>
-        <w:t xml:space="preserve">nde figuran los resultados del análisis </w:t>
-      </w:r>
-      <w:r>
-        <w:t>en la última columna, en las filas correspondiente</w:t>
-      </w:r>
-      <w:r>
-        <w:t>s</w:t>
-      </w:r>
-      <w:r>
-        <w:t xml:space="preserve"> a restricciones de dosis máxima aparecerá un botón. Al hacer </w:t>
-      </w:r>
-      <w:proofErr w:type="spellStart"/>
-      <w:r>
-        <w:t>click</w:t>
-      </w:r>
-      <w:proofErr w:type="spellEnd"/>
-      <w:r>
-        <w:t xml:space="preserve"> se desplegará una ve</w:t>
-      </w:r>
-      <w:bookmarkStart w:id="0" w:name="_GoBack"/>
-      <w:bookmarkEnd w:id="0"/>
-      <w:r>
-        <w:t>ntana que per</w:t>
-      </w:r>
-      <w:r>
-        <w:t>mite modificar el volumen que se utiliza para definir la dosis máxima. Al aceptar se actualiza el valor automáticamente. El número en el botón indica el valor que se está utilizando.</w:t>
-      </w:r>
-    </w:p>
-    <w:p>
-      <w:pPr>
-        <w:ind w:left="360"/>
-        <w:jc w:val="both"/>
-      </w:pPr>
-      <w:r>
-        <w:rPr>
-          <w:b/>
-        </w:rPr>
-        <w:t>NOTA:</w:t>
-      </w:r>
-      <w:r>
-        <w:t xml:space="preserve"> El reporte en PDF se guardará en una carpeta llamada “Reportes” cuya localización se puede configurar (ver </w:t>
-      </w:r>
-      <w:r>
-        <w:rPr>
-          <w:b/>
-        </w:rPr>
-        <w:t>Configuración</w:t>
-      </w:r>
-      <w:r>
-        <w:t>)</w:t>
-      </w:r>
-      <w:r>
-        <w:t xml:space="preserve">. El nombre del documento tendrá el formato: </w:t>
-      </w:r>
-      <w:r>
-        <w:rPr>
-          <w:i/>
-        </w:rPr>
-        <w:t>IDPaciente_NombrePaciente_NombrePlan_NombrePlantilla</w:t>
-      </w:r>
-      <w:r>
-        <w:t>.</w:t>
-      </w:r>
-    </w:p>
-    <w:p>
-      <w:pPr>
-        <w:jc w:val="both"/>
-      </w:pPr>
-      <w:r>
-        <w:rPr>
-          <w:b/>
-          <w:highlight w:val="yellow"/>
-        </w:rPr>
-        <w:t>Forma 2. Desde el eclipse</w:t>
-      </w:r>
-    </w:p>
-    <w:p>
-      <w:pPr>
-        <w:jc w:val="both"/>
-      </w:pPr>
-      <w:r>
-        <w:t>Se detalla a continuación como aplicar una plantilla de restricciones a un plan de tratamiento de Eclipse operando desde el planificador.</w:t>
-      </w:r>
-    </w:p>
-    <w:p>
-      <w:pPr>
-        <w:jc w:val="both"/>
-      </w:pPr>
-      <w:r>
-        <w:rPr>
-          <w:b/>
-        </w:rPr>
-        <w:t>NOTA:</w:t>
-      </w:r>
-      <w:r>
-        <w:rPr>
-          <w:b/>
-        </w:rPr>
-        <w:t xml:space="preserve"> </w:t>
-      </w:r>
-      <w:r>
         <w:t>Esta tarea sólo se puede realizar con una PC que tenga acceso a Eclipse. No es necesario contar con licencia de cálculo</w:t>
       </w:r>
     </w:p>
@@ -1822,26 +1772,7 @@
       </w:pPr>
       <w:r>
         <w:pict>
-          <v:shapetype id="_x0000_t75" coordsize="21600,21600" o:spt="75" o:preferrelative="t" path="m@4@5l@4@11@9@11@9@5xe" filled="f" stroked="f">
-            <v:stroke joinstyle="miter"/>
-            <v:formulas>
-              <v:f eqn="if lineDrawn pixelLineWidth 0"/>
-              <v:f eqn="sum @0 1 0"/>
-              <v:f eqn="sum 0 0 @1"/>
-              <v:f eqn="prod @2 1 2"/>
-              <v:f eqn="prod @3 21600 pixelWidth"/>
-              <v:f eqn="prod @3 21600 pixelHeight"/>
-              <v:f eqn="sum @0 0 1"/>
-              <v:f eqn="prod @6 1 2"/>
-              <v:f eqn="prod @7 21600 pixelWidth"/>
-              <v:f eqn="sum @8 21600 0"/>
-              <v:f eqn="prod @7 21600 pixelHeight"/>
-              <v:f eqn="sum @10 21600 0"/>
-            </v:formulas>
-            <v:path o:extrusionok="f" gradientshapeok="t" o:connecttype="rect"/>
-            <o:lock v:ext="edit" aspectratio="t"/>
-          </v:shapetype>
-          <v:shape id="_x0000_i1025" type="#_x0000_t75" style="width:246pt;height:193.5pt">
+          <v:shape id="_x0000_i1025" type="#_x0000_t75" style="width:246.05pt;height:193.45pt">
             <v:imagedata r:id="rId11" o:title="scripts"/>
           </v:shape>
         </w:pict>
@@ -1882,7 +1813,8 @@
         <w:jc w:val="both"/>
       </w:pPr>
       <w:r>
-        <w:t xml:space="preserve">Si se tiene una sesión de Eclipse abierta donde se está mostrando el plan que se desea analizar, se debe ir en la barra superior a </w:t>
+        <w:lastRenderedPageBreak/>
+        <w:t xml:space="preserve">Si se tiene una sesión de Eclipse abierta donde se está mostrando el plan que se desea analizar, ir en la barra superior a </w:t>
       </w:r>
       <w:r>
         <w:rPr>
@@ -1916,7 +1848,6 @@
         <w:jc w:val="both"/>
       </w:pPr>
       <w:r>
-        <w:lastRenderedPageBreak/>
         <w:t xml:space="preserve">Se abrirá una ventana donde aparecerán una lista de Scripts. Se debe seleccionar </w:t>
       </w:r>
       <w:r>
@@ -1996,7 +1927,7 @@
         <w:rPr>
           <w:rStyle w:val="Refdenotaalpie"/>
         </w:rPr>
-        <w:footnoteReference w:id="5"/>
+        <w:footnoteReference w:id="6"/>
       </w:r>
       <w:r>
         <w:t>.</w:t>
@@ -2087,7 +2018,7 @@
       </w:pPr>
       <w:r>
         <w:pict>
-          <v:shape id="_x0000_i1026" type="#_x0000_t75" style="width:424.5pt;height:262.5pt">
+          <v:shape id="_x0000_i1026" type="#_x0000_t75" style="width:424.5pt;height:262.35pt">
             <v:imagedata r:id="rId12" o:title="Form3"/>
           </v:shape>
         </w:pict>
@@ -2172,6 +2103,7 @@
         <w:jc w:val="both"/>
       </w:pPr>
       <w:r>
+        <w:lastRenderedPageBreak/>
         <w:t>El sistema solicitará que inicie sesión en Eclipse (de la misma manera que cuando accede al planificador o a la red ARIA). Inicie sesión con su usuario y contraseña. No es necesario tener permisos para calcular</w:t>
       </w:r>
     </w:p>
@@ -2185,69 +2117,658 @@
         <w:jc w:val="both"/>
       </w:pPr>
       <w:r>
+        <w:t>Al hacerlo se abrirá una nueva ventana. En el cuadro debajo de “Elegir paciente” escribir el ID del primer paciente que se desea analizar tal como aparece en Eclipse y presionar Abrir Paciente.</w:t>
+      </w:r>
+    </w:p>
+    <w:p>
+      <w:pPr>
+        <w:pStyle w:val="Prrafodelista"/>
+        <w:numPr>
+          <w:ilvl w:val="0"/>
+          <w:numId w:val="8"/>
+        </w:numPr>
+        <w:jc w:val="both"/>
+      </w:pPr>
+      <w:r>
+        <w:t>Justo debajo aparecerá la lista de Cursos con los que cuenta el paciente. Al seleccionar el curso deseado automáticamente se cargarán debajo la lista de planes de dicho curso (puede demorar algunos segundos).</w:t>
+      </w:r>
+    </w:p>
+    <w:p>
+      <w:pPr>
+        <w:pStyle w:val="Prrafodelista"/>
+        <w:numPr>
+          <w:ilvl w:val="0"/>
+          <w:numId w:val="8"/>
+        </w:numPr>
+        <w:jc w:val="both"/>
+      </w:pPr>
+      <w:r>
+        <w:t xml:space="preserve">Seleccionar el plan deseado y hacer </w:t>
+      </w:r>
+      <w:proofErr w:type="spellStart"/>
+      <w:r>
+        <w:t>click</w:t>
+      </w:r>
+      <w:proofErr w:type="spellEnd"/>
+      <w:r>
+        <w:t xml:space="preserve"> en seleccionar Plan.</w:t>
+      </w:r>
+    </w:p>
+    <w:p>
+      <w:pPr>
+        <w:pStyle w:val="Prrafodelista"/>
+        <w:numPr>
+          <w:ilvl w:val="0"/>
+          <w:numId w:val="8"/>
+        </w:numPr>
+        <w:jc w:val="both"/>
+      </w:pPr>
+      <w:r>
+        <w:rPr>
+          <w:b/>
+        </w:rPr>
+        <w:t>Asociar Estructuras:</w:t>
+      </w:r>
+      <w:r>
+        <w:t xml:space="preserve"> El objetivo de esta tabla es asociar las estructuras utilizadas en la plantilla con las estructuras reales del plan de tratamiento. Para lograr esto en la primer columna aparecerán todas las estructuras que se utilizan en la plantilla  y en la segunda columna se podrán elegir entre las estructuras del plan la correspondiente. Al cargar el plan el programa asociará (en los casos que pueda) las estructuras de la plantilla con las del planificador</w:t>
+      </w:r>
+      <w:r>
+        <w:rPr>
+          <w:rStyle w:val="Refdenotaalpie"/>
+        </w:rPr>
+        <w:footnoteReference w:id="7"/>
+      </w:r>
+      <w:r>
+        <w:t>. Por lo que, en general, la tarea del usuario será simplemente chequear que la asociación sea correcta o completar en los casos que el programa no lo haya logrado.</w:t>
+      </w:r>
+    </w:p>
+    <w:p>
+      <w:pPr>
+        <w:pStyle w:val="Prrafodelista"/>
+        <w:jc w:val="both"/>
+      </w:pPr>
+      <w:r>
+        <w:rPr>
+          <w:b/>
+        </w:rPr>
+        <w:t>NOTA</w:t>
+      </w:r>
+      <w:r>
+        <w:t>: En caso de que en el plan no esté contorneada la estructura requerida, dejar en blanco (o seleccionar del listado la última opción, vacía) con lo que el programa entenderá que esa estructura no existe en el plan.</w:t>
+      </w:r>
+    </w:p>
+    <w:p>
+      <w:pPr>
+        <w:pStyle w:val="Prrafodelista"/>
+        <w:numPr>
+          <w:ilvl w:val="0"/>
+          <w:numId w:val="8"/>
+        </w:numPr>
+        <w:jc w:val="both"/>
+      </w:pPr>
+      <w:r>
+        <w:rPr>
+          <w:b/>
+        </w:rPr>
+        <w:t>Ajustar Prescripciones:</w:t>
+      </w:r>
+      <w:r>
+        <w:t xml:space="preserve"> El objetivo de ésta es definir para las restricciones en donde la dosis se dio en porcentaje </w:t>
+      </w:r>
+      <w:r>
+        <w:rPr>
+          <w:i/>
+        </w:rPr>
+        <w:t>qué se entiende por 100%</w:t>
+      </w:r>
+      <w:r>
+        <w:t>.</w:t>
+      </w:r>
+      <w:r>
+        <w:rPr>
+          <w:rStyle w:val="Refdenotaalpie"/>
+        </w:rPr>
+        <w:footnoteReference w:id="8"/>
+      </w:r>
+      <w:r>
+        <w:t xml:space="preserve"> Habrá un renglón por cada estructura involucrada y en la segunda columna se debe informar el valor correspondiente (en Gy). De manera predeterminada figura la dosis prescripta, pudiéndose modificar.</w:t>
+      </w:r>
+    </w:p>
+    <w:p>
+      <w:pPr>
+        <w:pStyle w:val="Prrafodelista"/>
+        <w:numPr>
+          <w:ilvl w:val="0"/>
+          <w:numId w:val="8"/>
+        </w:numPr>
+        <w:jc w:val="both"/>
+      </w:pPr>
+      <w:r>
+        <w:rPr>
+          <w:b/>
+        </w:rPr>
+        <w:t>Extraer</w:t>
+      </w:r>
+      <w:r>
+        <w:rPr>
+          <w:b/>
+        </w:rPr>
+        <w:t>:</w:t>
+      </w:r>
+      <w:r>
+        <w:t xml:space="preserve"> </w:t>
+      </w:r>
+      <w:r>
+        <w:t xml:space="preserve">Una vez asociadas las estructuras y ajustadas las prescripciones hacer </w:t>
+      </w:r>
+      <w:proofErr w:type="spellStart"/>
+      <w:r>
+        <w:t>click</w:t>
+      </w:r>
+      <w:proofErr w:type="spellEnd"/>
+      <w:r>
+        <w:t xml:space="preserve"> en “Analizar”. El programa procederá a extraer la información solicitada. En la primer columna se observará el valor a extraer (métrica) y en la siguiente columna la información extraída del plan seleccionado. Notar que la cabecera de la columna muestra el ID del paciente y el nombre del plan.</w:t>
+      </w:r>
+    </w:p>
+    <w:p>
+      <w:pPr>
+        <w:pStyle w:val="Prrafodelista"/>
+        <w:numPr>
+          <w:ilvl w:val="0"/>
+          <w:numId w:val="8"/>
+        </w:numPr>
+        <w:jc w:val="both"/>
+      </w:pPr>
+      <w:r>
+        <w:t xml:space="preserve">Una vez finalizado este proceso hacer </w:t>
+      </w:r>
+      <w:proofErr w:type="spellStart"/>
+      <w:r>
+        <w:t>click</w:t>
+      </w:r>
+      <w:proofErr w:type="spellEnd"/>
+      <w:r>
+        <w:t xml:space="preserve"> en “Guardar y Cerrar Paciente”</w:t>
+      </w:r>
+      <w:r>
+        <w:t>.</w:t>
+      </w:r>
+    </w:p>
+    <w:p>
+      <w:pPr>
+        <w:pStyle w:val="Prrafodelista"/>
+        <w:numPr>
+          <w:ilvl w:val="0"/>
+          <w:numId w:val="8"/>
+        </w:numPr>
+        <w:jc w:val="both"/>
+      </w:pPr>
+      <w:r>
+        <w:t>Para continuar con el segundo paciente se repiten todos los pasos desde el 3 hasta el 9 y una nueva columna se agregará a la tabla.</w:t>
+      </w:r>
+    </w:p>
+    <w:p>
+      <w:pPr>
+        <w:pStyle w:val="Prrafodelista"/>
+        <w:numPr>
+          <w:ilvl w:val="0"/>
+          <w:numId w:val="8"/>
+        </w:numPr>
+        <w:jc w:val="both"/>
+      </w:pPr>
+      <w:r>
+        <w:t xml:space="preserve">Repetir para todos los pacientes que se desee y una vez finalizado hacer </w:t>
+      </w:r>
+      <w:proofErr w:type="spellStart"/>
+      <w:r>
+        <w:t>click</w:t>
+      </w:r>
+      <w:proofErr w:type="spellEnd"/>
+      <w:r>
+        <w:t xml:space="preserve"> en “Exportar Información”. </w:t>
+      </w:r>
+      <w:r>
+        <w:t xml:space="preserve">La tabla obtenida se exportará en un archivo CSV (de valores separados por coma) que fácilmente se puede importar con Excel, </w:t>
+      </w:r>
+      <w:proofErr w:type="spellStart"/>
+      <w:r>
+        <w:t>Matlab</w:t>
+      </w:r>
+      <w:proofErr w:type="spellEnd"/>
+      <w:r>
+        <w:t>, etc.</w:t>
+      </w:r>
+    </w:p>
+    <w:p>
+      <w:pPr>
+        <w:jc w:val="both"/>
+        <w:rPr>
+          <w:b/>
+          <w:sz w:val="28"/>
+        </w:rPr>
+      </w:pPr>
+    </w:p>
+    <w:p>
+      <w:pPr>
+        <w:jc w:val="both"/>
+        <w:rPr>
+          <w:b/>
+          <w:sz w:val="28"/>
+        </w:rPr>
+      </w:pPr>
+      <w:r>
+        <w:rPr>
+          <w:b/>
+          <w:sz w:val="28"/>
+        </w:rPr>
+        <w:t>4</w:t>
+      </w:r>
+      <w:r>
+        <w:rPr>
+          <w:b/>
+          <w:sz w:val="28"/>
+        </w:rPr>
+        <w:t xml:space="preserve">. </w:t>
+      </w:r>
+      <w:r>
+        <w:rPr>
+          <w:b/>
+          <w:sz w:val="28"/>
+        </w:rPr>
+        <w:t>Configuración</w:t>
+      </w:r>
+    </w:p>
+    <w:p>
+      <w:pPr>
+        <w:jc w:val="both"/>
+      </w:pPr>
+      <w:r>
+        <w:t>En la carpeta del programa (donde está alojado el archivo ejecutable) se alojará también el archivo de configuración</w:t>
+      </w:r>
+      <w:r>
+        <w:t xml:space="preserve"> (</w:t>
+      </w:r>
+      <w:r>
+        <w:rPr>
+          <w:i/>
+        </w:rPr>
+        <w:t>Configuracion.txt</w:t>
+      </w:r>
+      <w:r>
+        <w:t>)</w:t>
+      </w:r>
+      <w:r>
+        <w:t>. El mismo consta de 4 líneas:</w:t>
+      </w:r>
+    </w:p>
+    <w:p>
+      <w:pPr>
+        <w:spacing w:after="0"/>
+        <w:ind w:left="567" w:right="707"/>
+        <w:jc w:val="both"/>
+        <w:rPr>
+          <w:rFonts w:ascii="Arial" w:hAnsi="Arial" w:cs="Arial"/>
+          <w:sz w:val="16"/>
+          <w:szCs w:val="16"/>
+        </w:rPr>
+      </w:pPr>
+      <w:r>
+        <w:rPr>
+          <w:rFonts w:ascii="Arial" w:hAnsi="Arial" w:cs="Arial"/>
+          <w:sz w:val="16"/>
+          <w:szCs w:val="16"/>
+        </w:rPr>
+        <w:t>Plantillas</w:t>
+      </w:r>
+      <w:r>
+        <w:rPr>
+          <w:rFonts w:ascii="Arial" w:hAnsi="Arial" w:cs="Arial"/>
+          <w:sz w:val="16"/>
+          <w:szCs w:val="16"/>
+        </w:rPr>
+        <w:t xml:space="preserve">    </w:t>
+      </w:r>
+      <w:r>
+        <w:rPr>
+          <w:rFonts w:ascii="Arial" w:hAnsi="Arial" w:cs="Arial"/>
+          <w:i/>
+          <w:sz w:val="16"/>
+          <w:szCs w:val="16"/>
+        </w:rPr>
+        <w:t>tabulación</w:t>
+      </w:r>
+      <w:r>
+        <w:rPr>
+          <w:rFonts w:ascii="Arial" w:hAnsi="Arial" w:cs="Arial"/>
+          <w:sz w:val="16"/>
+          <w:szCs w:val="16"/>
+        </w:rPr>
+        <w:t xml:space="preserve">    </w:t>
+      </w:r>
+      <w:r>
+        <w:rPr>
+          <w:rFonts w:ascii="Arial" w:hAnsi="Arial" w:cs="Arial"/>
+          <w:i/>
+          <w:sz w:val="16"/>
+          <w:szCs w:val="16"/>
+        </w:rPr>
+        <w:t xml:space="preserve">Ruta donde se alojará la carpeta de </w:t>
+      </w:r>
+      <w:r>
+        <w:rPr>
+          <w:rFonts w:ascii="Arial" w:hAnsi="Arial" w:cs="Arial"/>
+          <w:i/>
+          <w:sz w:val="16"/>
+          <w:szCs w:val="16"/>
+        </w:rPr>
+        <w:t>plantillas</w:t>
+      </w:r>
+    </w:p>
+    <w:p>
+      <w:pPr>
+        <w:spacing w:after="0"/>
+        <w:ind w:left="567" w:right="707"/>
+        <w:jc w:val="both"/>
+        <w:rPr>
+          <w:rFonts w:ascii="Arial" w:hAnsi="Arial" w:cs="Arial"/>
+          <w:sz w:val="16"/>
+          <w:szCs w:val="16"/>
+        </w:rPr>
+      </w:pPr>
+      <w:r>
+        <w:rPr>
+          <w:rFonts w:ascii="Arial" w:hAnsi="Arial" w:cs="Arial"/>
+          <w:sz w:val="16"/>
+          <w:szCs w:val="16"/>
+        </w:rPr>
+        <w:t xml:space="preserve">Exportados </w:t>
+      </w:r>
+      <w:r>
+        <w:rPr>
+          <w:rFonts w:ascii="Arial" w:hAnsi="Arial" w:cs="Arial"/>
+          <w:sz w:val="16"/>
+          <w:szCs w:val="16"/>
+        </w:rPr>
+        <w:t xml:space="preserve">   </w:t>
+      </w:r>
+      <w:r>
+        <w:rPr>
+          <w:rFonts w:ascii="Arial" w:hAnsi="Arial" w:cs="Arial"/>
+          <w:i/>
+          <w:sz w:val="16"/>
+          <w:szCs w:val="16"/>
+        </w:rPr>
+        <w:t>tabulación</w:t>
+      </w:r>
+      <w:r>
+        <w:rPr>
+          <w:rFonts w:ascii="Arial" w:hAnsi="Arial" w:cs="Arial"/>
+          <w:sz w:val="16"/>
+          <w:szCs w:val="16"/>
+        </w:rPr>
+        <w:t xml:space="preserve"> </w:t>
+      </w:r>
+      <w:r>
+        <w:rPr>
+          <w:rFonts w:ascii="Arial" w:hAnsi="Arial" w:cs="Arial"/>
+          <w:sz w:val="16"/>
+          <w:szCs w:val="16"/>
+        </w:rPr>
+        <w:t xml:space="preserve">   </w:t>
+      </w:r>
+      <w:r>
+        <w:rPr>
+          <w:rFonts w:ascii="Arial" w:hAnsi="Arial" w:cs="Arial"/>
+          <w:i/>
+          <w:sz w:val="16"/>
+          <w:szCs w:val="16"/>
+        </w:rPr>
+        <w:t>Ruta donde se alojará la carpeta de exportados</w:t>
+      </w:r>
+    </w:p>
+    <w:p>
+      <w:pPr>
+        <w:spacing w:after="0"/>
+        <w:ind w:left="567" w:right="707"/>
+        <w:jc w:val="both"/>
+        <w:rPr>
+          <w:rFonts w:ascii="Arial" w:hAnsi="Arial" w:cs="Arial"/>
+          <w:sz w:val="16"/>
+          <w:szCs w:val="16"/>
+        </w:rPr>
+      </w:pPr>
+      <w:r>
+        <w:rPr>
+          <w:rFonts w:ascii="Arial" w:hAnsi="Arial" w:cs="Arial"/>
+          <w:sz w:val="16"/>
+          <w:szCs w:val="16"/>
+        </w:rPr>
         <w:lastRenderedPageBreak/>
-        <w:t>Al hacerlo se abrirá una nueva ventana. En el cuadro debajo de “Elegir paciente” escribir el ID del primer paciente que se desea analizar tal como aparece en Eclipse y presionar Abrir Paciente.</w:t>
-      </w:r>
-    </w:p>
-    <w:p>
-      <w:pPr>
-        <w:pStyle w:val="Prrafodelista"/>
-        <w:numPr>
-          <w:ilvl w:val="0"/>
-          <w:numId w:val="8"/>
-        </w:numPr>
-        <w:jc w:val="both"/>
-      </w:pPr>
-      <w:r>
-        <w:t>Justo debajo aparecerá la lista de Cursos con los que cuenta el paciente. Al seleccionar el curso deseado automáticamente se cargarán debajo la lista de planes de dicho curso (puede demorar algunos segundos).</w:t>
-      </w:r>
-    </w:p>
-    <w:p>
-      <w:pPr>
-        <w:pStyle w:val="Prrafodelista"/>
-        <w:numPr>
-          <w:ilvl w:val="0"/>
-          <w:numId w:val="8"/>
-        </w:numPr>
-        <w:jc w:val="both"/>
-      </w:pPr>
-      <w:r>
-        <w:t xml:space="preserve">Seleccionar el plan deseado y hacer </w:t>
-      </w:r>
+        <w:t xml:space="preserve">Reportes </w:t>
+      </w:r>
+      <w:r>
+        <w:rPr>
+          <w:rFonts w:ascii="Arial" w:hAnsi="Arial" w:cs="Arial"/>
+          <w:sz w:val="16"/>
+          <w:szCs w:val="16"/>
+        </w:rPr>
+        <w:t xml:space="preserve">   </w:t>
+      </w:r>
+      <w:r>
+        <w:rPr>
+          <w:rFonts w:ascii="Arial" w:hAnsi="Arial" w:cs="Arial"/>
+          <w:i/>
+          <w:sz w:val="16"/>
+          <w:szCs w:val="16"/>
+        </w:rPr>
+        <w:t>tabulación</w:t>
+      </w:r>
+      <w:r>
+        <w:rPr>
+          <w:rFonts w:ascii="Arial" w:hAnsi="Arial" w:cs="Arial"/>
+          <w:sz w:val="16"/>
+          <w:szCs w:val="16"/>
+        </w:rPr>
+        <w:t xml:space="preserve"> </w:t>
+      </w:r>
+      <w:r>
+        <w:rPr>
+          <w:rFonts w:ascii="Arial" w:hAnsi="Arial" w:cs="Arial"/>
+          <w:sz w:val="16"/>
+          <w:szCs w:val="16"/>
+        </w:rPr>
+        <w:t xml:space="preserve">   </w:t>
+      </w:r>
+      <w:r>
+        <w:rPr>
+          <w:rFonts w:ascii="Arial" w:hAnsi="Arial" w:cs="Arial"/>
+          <w:i/>
+          <w:sz w:val="16"/>
+          <w:szCs w:val="16"/>
+        </w:rPr>
+        <w:t xml:space="preserve">Ruta donde se alojará la carpeta de </w:t>
+      </w:r>
+      <w:r>
+        <w:rPr>
+          <w:rFonts w:ascii="Arial" w:hAnsi="Arial" w:cs="Arial"/>
+          <w:i/>
+          <w:sz w:val="16"/>
+          <w:szCs w:val="16"/>
+        </w:rPr>
+        <w:t>reportes</w:t>
+      </w:r>
+    </w:p>
+    <w:p>
+      <w:pPr>
+        <w:spacing w:after="0"/>
+        <w:ind w:left="567" w:right="707"/>
+        <w:jc w:val="both"/>
+        <w:rPr>
+          <w:rFonts w:ascii="Arial" w:hAnsi="Arial" w:cs="Arial"/>
+          <w:i/>
+          <w:sz w:val="16"/>
+          <w:szCs w:val="16"/>
+        </w:rPr>
+      </w:pPr>
       <w:proofErr w:type="spellStart"/>
-      <w:r>
-        <w:t>click</w:t>
+      <w:proofErr w:type="gramStart"/>
+      <w:r>
+        <w:rPr>
+          <w:rFonts w:ascii="Arial" w:hAnsi="Arial" w:cs="Arial"/>
+          <w:sz w:val="16"/>
+          <w:szCs w:val="16"/>
+        </w:rPr>
+        <w:t>VolumenDosisMáxima</w:t>
       </w:r>
       <w:proofErr w:type="spellEnd"/>
       <w:r>
-        <w:t xml:space="preserve"> en seleccionar Plan.</w:t>
-      </w:r>
-    </w:p>
-    <w:p>
-      <w:pPr>
-        <w:pStyle w:val="Prrafodelista"/>
-        <w:numPr>
-          <w:ilvl w:val="0"/>
-          <w:numId w:val="8"/>
-        </w:numPr>
-        <w:jc w:val="both"/>
-      </w:pPr>
-      <w:r>
-        <w:t>Debajo de “Asociar estructuras” hay una tabla. El objetivo de esta tabla es asociar las estructuras utilizadas en la plantilla con las estructuras reales del plan de tratamiento. Para lograr esto en la primer columna aparecerán todas las estructuras que se utilizan en la plantilla  y en la segunda columna se podrán elegir entre las estructuras del plan la correspondiente. Al cargar el plan el programa asociará (en los casos que pueda) las estructuras de la plantilla con las del planificador</w:t>
-      </w:r>
-      <w:r>
-        <w:rPr>
-          <w:rStyle w:val="Refdenotaalpie"/>
-        </w:rPr>
-        <w:footnoteReference w:id="6"/>
-      </w:r>
-      <w:r>
-        <w:t>. Por lo que en general la tarea del usuario será simplemente chequear que la asociación o completar en los casos que el programa no lo haya logrado.</w:t>
-      </w:r>
-    </w:p>
-    <w:p>
-      <w:pPr>
-        <w:pStyle w:val="Prrafodelista"/>
+        <w:rPr>
+          <w:rFonts w:ascii="Arial" w:hAnsi="Arial" w:cs="Arial"/>
+          <w:sz w:val="16"/>
+          <w:szCs w:val="16"/>
+        </w:rPr>
+        <w:t>[</w:t>
+      </w:r>
+      <w:proofErr w:type="gramEnd"/>
+      <w:r>
+        <w:rPr>
+          <w:rFonts w:ascii="Arial" w:hAnsi="Arial" w:cs="Arial"/>
+          <w:sz w:val="16"/>
+          <w:szCs w:val="16"/>
+        </w:rPr>
+        <w:t>cm3]</w:t>
+      </w:r>
+      <w:r>
+        <w:rPr>
+          <w:rFonts w:ascii="Arial" w:hAnsi="Arial" w:cs="Arial"/>
+          <w:sz w:val="16"/>
+          <w:szCs w:val="16"/>
+        </w:rPr>
+        <w:t xml:space="preserve">   </w:t>
+      </w:r>
+      <w:r>
+        <w:rPr>
+          <w:rFonts w:ascii="Arial" w:hAnsi="Arial" w:cs="Arial"/>
+          <w:sz w:val="16"/>
+          <w:szCs w:val="16"/>
+        </w:rPr>
+        <w:t xml:space="preserve"> </w:t>
+      </w:r>
+      <w:r>
+        <w:rPr>
+          <w:rFonts w:ascii="Arial" w:hAnsi="Arial" w:cs="Arial"/>
+          <w:i/>
+          <w:sz w:val="16"/>
+          <w:szCs w:val="16"/>
+        </w:rPr>
+        <w:t>tabulación</w:t>
+      </w:r>
+      <w:r>
+        <w:rPr>
+          <w:rFonts w:ascii="Arial" w:hAnsi="Arial" w:cs="Arial"/>
+          <w:sz w:val="16"/>
+          <w:szCs w:val="16"/>
+        </w:rPr>
+        <w:t xml:space="preserve"> </w:t>
+      </w:r>
+      <w:r>
+        <w:rPr>
+          <w:rFonts w:ascii="Arial" w:hAnsi="Arial" w:cs="Arial"/>
+          <w:sz w:val="16"/>
+          <w:szCs w:val="16"/>
+        </w:rPr>
+        <w:t xml:space="preserve">   </w:t>
+      </w:r>
+      <w:r>
+        <w:rPr>
+          <w:rFonts w:ascii="Arial" w:hAnsi="Arial" w:cs="Arial"/>
+          <w:i/>
+          <w:sz w:val="16"/>
+          <w:szCs w:val="16"/>
+        </w:rPr>
+        <w:t>volumen predeterminado para el cálculo de dosis máxima</w:t>
+      </w:r>
+    </w:p>
+    <w:p>
+      <w:pPr>
+        <w:spacing w:after="0"/>
+        <w:jc w:val="both"/>
+        <w:rPr>
+          <w:rFonts w:ascii="Arial" w:hAnsi="Arial" w:cs="Arial"/>
+          <w:sz w:val="18"/>
+          <w:szCs w:val="18"/>
+        </w:rPr>
+      </w:pPr>
+    </w:p>
+    <w:p>
+      <w:pPr>
+        <w:jc w:val="both"/>
+      </w:pPr>
+      <w:r>
+        <w:t xml:space="preserve">Este archivo permite definir el lugar donde se alojarán las carpetas que contendrán: las plantillas, los archivos </w:t>
+      </w:r>
+      <w:proofErr w:type="spellStart"/>
+      <w:r>
+        <w:rPr>
+          <w:i/>
+        </w:rPr>
+        <w:t>csv</w:t>
+      </w:r>
+      <w:proofErr w:type="spellEnd"/>
+      <w:r>
+        <w:t xml:space="preserve"> exportados y los reportes </w:t>
+      </w:r>
+      <w:proofErr w:type="spellStart"/>
+      <w:r>
+        <w:rPr>
+          <w:i/>
+        </w:rPr>
+        <w:t>pdf</w:t>
+      </w:r>
+      <w:proofErr w:type="spellEnd"/>
+      <w:r>
+        <w:t xml:space="preserve"> generados, y también el volumen que se utilizará para calcular la dosis máxima.</w:t>
+      </w:r>
+    </w:p>
+    <w:p>
+      <w:pPr>
+        <w:jc w:val="both"/>
+      </w:pPr>
+      <w:r>
+        <w:t>Inicialmente este archivo no existe. Al abrir por primera vez se generará el mismo con los valores predeterminados (la ruta predeterminada es donde está alojado el programa)</w:t>
+      </w:r>
+      <w:r>
+        <w:t>. El archivo puede ser editado sin problemas siempre y cuando se respete:</w:t>
+      </w:r>
+    </w:p>
+    <w:p>
+      <w:pPr>
+        <w:pStyle w:val="Prrafodelista"/>
+        <w:numPr>
+          <w:ilvl w:val="0"/>
+          <w:numId w:val="2"/>
+        </w:numPr>
+        <w:jc w:val="both"/>
+      </w:pPr>
+      <w:r>
+        <w:t>El orden y número de las líneas</w:t>
+      </w:r>
+    </w:p>
+    <w:p>
+      <w:pPr>
+        <w:pStyle w:val="Prrafodelista"/>
+        <w:numPr>
+          <w:ilvl w:val="0"/>
+          <w:numId w:val="2"/>
+        </w:numPr>
+        <w:jc w:val="both"/>
+      </w:pPr>
+      <w:r>
+        <w:t>Una separación de una tabulación entre el nombre del parámetro y el valor</w:t>
+      </w:r>
+    </w:p>
+    <w:p>
+      <w:pPr>
         <w:jc w:val="both"/>
       </w:pPr>
       <w:r>
@@ -2257,296 +2778,100 @@
         <w:t>NOTA</w:t>
       </w:r>
       <w:r>
-        <w:t>: En caso de que en el plan no esté contorneada la estructura requerida, seleccionar del listado la última opción (en blanco) con lo que el programa entenderá que esa estructura no existe en el plan.</w:t>
-      </w:r>
-    </w:p>
-    <w:p>
-      <w:pPr>
-        <w:pStyle w:val="Prrafodelista"/>
-        <w:numPr>
-          <w:ilvl w:val="0"/>
-          <w:numId w:val="8"/>
-        </w:numPr>
-        <w:jc w:val="both"/>
-      </w:pPr>
-      <w:r>
-        <w:t xml:space="preserve">Debajo de “Ajustar prescripciones” hay otra tabla. El objetivo de ésta es definir para las restricciones en donde la dosis se dio en porcentaje </w:t>
-      </w:r>
-      <w:r>
-        <w:rPr>
-          <w:i/>
-        </w:rPr>
-        <w:t>qué se entiende por 100%</w:t>
-      </w:r>
-      <w:r>
-        <w:t>.</w:t>
-      </w:r>
-      <w:r>
-        <w:rPr>
-          <w:rStyle w:val="Refdenotaalpie"/>
-        </w:rPr>
-        <w:footnoteReference w:id="7"/>
-      </w:r>
-      <w:r>
-        <w:t xml:space="preserve"> Habrá un renglón por cada estructura involucrada y en la segunda columna se debe informar el valor correspondiente. De manera predeterminada figura la dosis prescripta, pudiéndose modificar.</w:t>
-      </w:r>
-    </w:p>
-    <w:p>
-      <w:pPr>
-        <w:pStyle w:val="Prrafodelista"/>
-        <w:numPr>
-          <w:ilvl w:val="0"/>
-          <w:numId w:val="8"/>
-        </w:numPr>
-        <w:jc w:val="both"/>
-      </w:pPr>
-      <w:r>
-        <w:t xml:space="preserve">Una vez asociadas las estructuras y ajustadas las prescripciones hacer </w:t>
+        <w:t>: En caso de tener problemas</w:t>
+      </w:r>
+      <w:r>
+        <w:rPr>
+          <w:vertAlign w:val="superscript"/>
+        </w:rPr>
+        <w:footnoteReference w:id="9"/>
+      </w:r>
+      <w:r>
+        <w:t xml:space="preserve"> es recomendable borrar el archivo de configuración y volver a abrir el programa para que el mismo se genere nuevamente.</w:t>
+      </w:r>
+    </w:p>
+    <w:p>
+      <w:pPr>
+        <w:jc w:val="both"/>
+      </w:pPr>
+    </w:p>
+    <w:p>
+      <w:pPr>
+        <w:jc w:val="both"/>
+        <w:rPr>
+          <w:b/>
+          <w:sz w:val="28"/>
+        </w:rPr>
+      </w:pPr>
+      <w:r>
+        <w:rPr>
+          <w:b/>
+          <w:sz w:val="28"/>
+        </w:rPr>
+        <w:t>5</w:t>
+      </w:r>
+      <w:r>
+        <w:rPr>
+          <w:b/>
+          <w:sz w:val="28"/>
+        </w:rPr>
+        <w:t>. Aclaraciones y pendientes</w:t>
+      </w:r>
+    </w:p>
+    <w:p>
+      <w:pPr>
+        <w:pStyle w:val="Prrafodelista"/>
+        <w:numPr>
+          <w:ilvl w:val="0"/>
+          <w:numId w:val="2"/>
+        </w:numPr>
+        <w:jc w:val="both"/>
+      </w:pPr>
+      <w:r>
+        <w:t>Si el “</w:t>
       </w:r>
       <w:proofErr w:type="spellStart"/>
       <w:r>
-        <w:t>click</w:t>
+        <w:t>Sampling</w:t>
       </w:r>
       <w:proofErr w:type="spellEnd"/>
       <w:r>
-        <w:t xml:space="preserve"> en “Analizar”. El programa procederá a extraer la información solicitada. En la primer columna se observará el valor a extraer (métrica) y en la siguiente columna la información extraída del plan seleccionado. Notar que la cabecera de la columna muestra el ID del paciente y el nombre del plan.</w:t>
-      </w:r>
-    </w:p>
-    <w:p>
-      <w:pPr>
-        <w:pStyle w:val="Prrafodelista"/>
-        <w:numPr>
-          <w:ilvl w:val="0"/>
-          <w:numId w:val="8"/>
-        </w:numPr>
-        <w:jc w:val="both"/>
-      </w:pPr>
-      <w:r>
-        <w:t xml:space="preserve">Una vez finalizado este proceso hacer </w:t>
+        <w:t xml:space="preserve"> </w:t>
       </w:r>
       <w:proofErr w:type="spellStart"/>
       <w:r>
-        <w:t>click</w:t>
+        <w:t>Coverage</w:t>
       </w:r>
       <w:proofErr w:type="spellEnd"/>
       <w:r>
-        <w:t xml:space="preserve"> en “Guardar y Cerrar Paciente”</w:t>
-      </w:r>
-      <w:r>
-        <w:t>.</w:t>
-      </w:r>
-    </w:p>
-    <w:p>
-      <w:pPr>
-        <w:pStyle w:val="Prrafodelista"/>
-        <w:numPr>
-          <w:ilvl w:val="0"/>
-          <w:numId w:val="8"/>
-        </w:numPr>
-        <w:jc w:val="both"/>
-      </w:pPr>
-      <w:r>
-        <w:t>Para continuar con el segundo paciente se repiten todos los pasos desde el 3 hasta el 9 y una nueva columna se agregará a la tabla.</w:t>
-      </w:r>
-    </w:p>
-    <w:p>
-      <w:pPr>
-        <w:pStyle w:val="Prrafodelista"/>
-        <w:numPr>
-          <w:ilvl w:val="0"/>
-          <w:numId w:val="8"/>
-        </w:numPr>
-        <w:jc w:val="both"/>
-      </w:pPr>
-      <w:r>
-        <w:t xml:space="preserve">Repetir para todos los pacientes que se desee y una vez finalizado hacer </w:t>
+        <w:t>” de una estructura es menor al 90% no se extraerá la información solicitada. El programa lo informará debidamente.</w:t>
+      </w:r>
+    </w:p>
+    <w:p>
+      <w:pPr>
+        <w:pStyle w:val="Prrafodelista"/>
+        <w:numPr>
+          <w:ilvl w:val="0"/>
+          <w:numId w:val="2"/>
+        </w:numPr>
+        <w:jc w:val="both"/>
+      </w:pPr>
+      <w:r>
+        <w:t xml:space="preserve">El volumen de la </w:t>
       </w:r>
       <w:proofErr w:type="spellStart"/>
       <w:r>
-        <w:t>click</w:t>
+        <w:t>isodosis</w:t>
       </w:r>
       <w:proofErr w:type="spellEnd"/>
       <w:r>
-        <w:t xml:space="preserve"> en “Exportar Información”. </w:t>
-      </w:r>
-      <w:r>
-        <w:t xml:space="preserve">La tabla obtenida se exportará en un archivo CSV (de valores separados por coma) que fácilmente se puede importar con Excel, </w:t>
-      </w:r>
-      <w:proofErr w:type="spellStart"/>
-      <w:r>
-        <w:t>Matlab</w:t>
-      </w:r>
-      <w:proofErr w:type="spellEnd"/>
-      <w:r>
-        <w:t>, etc.</w:t>
-      </w:r>
-    </w:p>
-    <w:p>
-      <w:pPr>
-        <w:jc w:val="both"/>
-      </w:pPr>
-    </w:p>
-    <w:p>
-      <w:pPr>
-        <w:jc w:val="both"/>
-        <w:rPr>
-          <w:b/>
-          <w:sz w:val="28"/>
-        </w:rPr>
-      </w:pPr>
-      <w:r>
-        <w:rPr>
-          <w:b/>
-          <w:sz w:val="28"/>
-        </w:rPr>
-        <w:t>4. Aclaraciones y pendientes</w:t>
-      </w:r>
-    </w:p>
-    <w:p>
-      <w:pPr>
-        <w:pStyle w:val="Prrafodelista"/>
-        <w:numPr>
-          <w:ilvl w:val="0"/>
-          <w:numId w:val="2"/>
-        </w:numPr>
-        <w:jc w:val="both"/>
-      </w:pPr>
-      <w:r>
-        <w:t>Las plantillas se guardan como archivos de texto</w:t>
-      </w:r>
-      <w:r>
-        <w:rPr>
-          <w:rStyle w:val="Refdenotaalpie"/>
-        </w:rPr>
-        <w:footnoteReference w:id="8"/>
-      </w:r>
-      <w:r>
-        <w:t xml:space="preserve"> dentro de la carpeta “Plantillas”. Esta carpeta se ubica de manera predeterminada en </w:t>
-      </w:r>
-      <w:r>
-        <w:t xml:space="preserve">la carpeta donde se encuentra el programa. </w:t>
-      </w:r>
-      <w:r>
-        <w:t xml:space="preserve">La ubicación de esta carpeta puede modificarse </w:t>
-      </w:r>
-      <w:r>
-        <w:t xml:space="preserve">(por ejemplo para compartirla entre varias </w:t>
-      </w:r>
-      <w:proofErr w:type="spellStart"/>
-      <w:r>
-        <w:t>PCs</w:t>
-      </w:r>
-      <w:proofErr w:type="spellEnd"/>
-      <w:r>
-        <w:t xml:space="preserve">) </w:t>
-      </w:r>
-      <w:r>
-        <w:t xml:space="preserve">pero debe </w:t>
-      </w:r>
-      <w:r>
-        <w:t>aclararse el nuevo destino en el archivo Configuracion.txt.</w:t>
-      </w:r>
-    </w:p>
-    <w:p>
-      <w:pPr>
-        <w:pStyle w:val="Prrafodelista"/>
-        <w:numPr>
-          <w:ilvl w:val="0"/>
-          <w:numId w:val="2"/>
-        </w:numPr>
-        <w:jc w:val="both"/>
-      </w:pPr>
-      <w:r>
-        <w:lastRenderedPageBreak/>
-        <w:t>Del mismo modo los archivos de datos exportados se guardan como archivos CSV en la carpeta “Exportados”. Para modificar la ubicación de esta carpeta proceder igual que con la de Plantillas.</w:t>
-      </w:r>
-    </w:p>
-    <w:p>
-      <w:pPr>
-        <w:pStyle w:val="Prrafodelista"/>
-        <w:numPr>
-          <w:ilvl w:val="0"/>
-          <w:numId w:val="2"/>
-        </w:numPr>
-        <w:jc w:val="both"/>
-      </w:pPr>
-      <w:r>
-        <w:t>Si el “</w:t>
-      </w:r>
-      <w:proofErr w:type="spellStart"/>
-      <w:r>
-        <w:t>Sampling</w:t>
-      </w:r>
-      <w:proofErr w:type="spellEnd"/>
-      <w:r>
-        <w:t xml:space="preserve"> </w:t>
-      </w:r>
-      <w:proofErr w:type="spellStart"/>
-      <w:r>
-        <w:t>Coverage</w:t>
-      </w:r>
-      <w:proofErr w:type="spellEnd"/>
-      <w:r>
-        <w:t>” de una estructura es menor al 90% no se extraerá la información solicitada. El programa lo informará debidamente.</w:t>
-      </w:r>
-    </w:p>
-    <w:p>
-      <w:pPr>
-        <w:pStyle w:val="Prrafodelista"/>
-        <w:numPr>
-          <w:ilvl w:val="0"/>
-          <w:numId w:val="2"/>
-        </w:numPr>
-        <w:jc w:val="both"/>
-      </w:pPr>
-      <w:r>
-        <w:t xml:space="preserve">El volumen de la </w:t>
-      </w:r>
-      <w:proofErr w:type="spellStart"/>
-      <w:r>
-        <w:t>isodosis</w:t>
-      </w:r>
-      <w:proofErr w:type="spellEnd"/>
-      <w:r>
         <w:t xml:space="preserve"> utilizado para calcular el índice de conformidad se obtiene a partir del histograma del BODY. Por lo que si no se encuentra la estructura BODY en el plan (porque no existe o porque el tipo de estructura es incorrecto) el índice de conformidad no podrá calcularse.</w:t>
       </w:r>
     </w:p>
     <w:p>
       <w:pPr>
-        <w:pStyle w:val="Prrafodelista"/>
-        <w:numPr>
-          <w:ilvl w:val="0"/>
-          <w:numId w:val="2"/>
-        </w:numPr>
-        <w:jc w:val="both"/>
-      </w:pPr>
-      <w:r>
-        <w:t>Pendiente: Guardar el análisis del plan de tratamiento en un archivo (</w:t>
-      </w:r>
-      <w:proofErr w:type="spellStart"/>
-      <w:r>
-        <w:t>pdf</w:t>
-      </w:r>
-      <w:proofErr w:type="spellEnd"/>
-      <w:r>
-        <w:t xml:space="preserve"> por ejemplo)</w:t>
-      </w:r>
-    </w:p>
-    <w:p>
-      <w:pPr>
-        <w:pStyle w:val="Prrafodelista"/>
-        <w:numPr>
-          <w:ilvl w:val="0"/>
-          <w:numId w:val="2"/>
-        </w:numPr>
-        <w:jc w:val="both"/>
-      </w:pPr>
-      <w:r>
-        <w:t xml:space="preserve">Pendiente: </w:t>
-      </w:r>
-      <w:r>
-        <w:t>El programa no funciona aún con planes Suma</w:t>
-      </w:r>
+        <w:jc w:val="both"/>
+      </w:pPr>
     </w:p>
     <w:p>
       <w:pPr>
@@ -2708,7 +3033,7 @@
         <w:footnoteRef/>
       </w:r>
       <w:r>
-        <w:t xml:space="preserve"> Utilizando primero el nombre de la estructura y en caso de no lograrlo utilizando los nombres alternativos</w:t>
+        <w:t xml:space="preserve"> Aparecerán listados tanto los planes “normales” como los planes suma</w:t>
       </w:r>
     </w:p>
   </w:footnote>
@@ -2724,15 +3049,7 @@
         <w:footnoteRef/>
       </w:r>
       <w:r>
-        <w:t xml:space="preserve"> Si bien en gran parte de los casos se entiende por 100% a la dosis prescripta, en tratamientos con </w:t>
-      </w:r>
-      <w:proofErr w:type="spellStart"/>
-      <w:r>
-        <w:t>boost</w:t>
-      </w:r>
-      <w:proofErr w:type="spellEnd"/>
-      <w:r>
-        <w:t xml:space="preserve"> simultáneo integrado puede ser deseable analizar, por ejemplo, la cobertura de cada volumen blanco respecto de su propia prescripción.</w:t>
+        <w:t xml:space="preserve"> Utilizando primero el nombre de la estructura y en caso de no lograrlo utilizando los nombres alternativos</w:t>
       </w:r>
     </w:p>
   </w:footnote>
@@ -2748,7 +3065,15 @@
         <w:footnoteRef/>
       </w:r>
       <w:r>
-        <w:t xml:space="preserve"> Notará que el resto de los botones están inhabilitados. Esta es la única tarea que se puede realizar desde Eclipse</w:t>
+        <w:t xml:space="preserve"> Si bien en gran parte de los casos se entiende por 100% a la dosis prescripta, en tratamientos con </w:t>
+      </w:r>
+      <w:proofErr w:type="spellStart"/>
+      <w:r>
+        <w:t>boost</w:t>
+      </w:r>
+      <w:proofErr w:type="spellEnd"/>
+      <w:r>
+        <w:t xml:space="preserve"> simultáneo integrado puede ser deseable analizar, por ejemplo, la cobertura de cada volumen blanco respecto de su propia prescripción.</w:t>
       </w:r>
     </w:p>
   </w:footnote>
@@ -2764,7 +3089,7 @@
         <w:footnoteRef/>
       </w:r>
       <w:r>
-        <w:t xml:space="preserve"> Utilizando primero el nombre de la estructura y en caso de no lograrlo utilizando los nombres alternativos</w:t>
+        <w:t xml:space="preserve"> Notará que el resto de los botones están inhabilitados. Esta es la única tarea que se puede realizar desde Eclipse</w:t>
       </w:r>
     </w:p>
   </w:footnote>
@@ -2780,15 +3105,7 @@
         <w:footnoteRef/>
       </w:r>
       <w:r>
-        <w:t xml:space="preserve"> Si bien en gran parte de los casos se entiende por 100% a la dosis prescripta, en tratamientos con </w:t>
-      </w:r>
-      <w:proofErr w:type="spellStart"/>
-      <w:r>
-        <w:t>boost</w:t>
-      </w:r>
-      <w:proofErr w:type="spellEnd"/>
-      <w:r>
-        <w:t xml:space="preserve"> simultáneo integrado puede ser deseable analizar, por ejemplo, la cobertura de cada volumen blanco respecto de su propia prescripción.</w:t>
+        <w:t xml:space="preserve"> Utilizando primero el nombre de la estructura y en caso de no lograrlo utilizando los nombres alternativos</w:t>
       </w:r>
     </w:p>
   </w:footnote>
@@ -2804,15 +3121,31 @@
         <w:footnoteRef/>
       </w:r>
       <w:r>
-        <w:t xml:space="preserve"> Con </w:t>
+        <w:t xml:space="preserve"> Si bien en gran parte de los casos se entiende por 100% a la dosis prescripta, en tratamientos con </w:t>
       </w:r>
       <w:proofErr w:type="spellStart"/>
       <w:r>
-        <w:t>serialización</w:t>
+        <w:t>boost</w:t>
       </w:r>
       <w:proofErr w:type="spellEnd"/>
       <w:r>
-        <w:t xml:space="preserve"> JSON</w:t>
+        <w:t xml:space="preserve"> simultáneo integrado puede ser deseable analizar, por ejemplo, la cobertura de cada volumen blanco respecto de su propia prescripción.</w:t>
+      </w:r>
+    </w:p>
+  </w:footnote>
+  <w:footnote w:id="9">
+    <w:p>
+      <w:pPr>
+        <w:pStyle w:val="Textonotapie"/>
+      </w:pPr>
+      <w:r>
+        <w:rPr>
+          <w:rStyle w:val="Refdenotaalpie"/>
+        </w:rPr>
+        <w:footnoteRef/>
+      </w:r>
+      <w:r>
+        <w:t xml:space="preserve"> Por ejemplo mensajes de error o que en la ventana inicial no aparezcan las plantillas ya generadas</w:t>
       </w:r>
     </w:p>
   </w:footnote>
@@ -4441,7 +4774,7 @@
 </file>
 
 <file path=customXml/itemProps1.xml><?xml version="1.0" encoding="utf-8"?>
-<ds:datastoreItem xmlns:ds="http://schemas.openxmlformats.org/officeDocument/2006/customXml" ds:itemID="{17C59B52-116B-40D4-8372-8929DEB41DB0}">
+<ds:datastoreItem xmlns:ds="http://schemas.openxmlformats.org/officeDocument/2006/customXml" ds:itemID="{02823A5B-95BD-4242-8E94-6B940F39E341}">
   <ds:schemaRefs>
     <ds:schemaRef ds:uri="http://schemas.openxmlformats.org/officeDocument/2006/bibliography"/>
   </ds:schemaRefs>

</xml_diff>